<commit_message>
added PDF of reading activity 1 to repo
</commit_message>
<xml_diff>
--- a/activities_sw/Reading_Activity1.docx
+++ b/activities_sw/Reading_Activity1.docx
@@ -235,25 +235,13 @@
       <w:r>
         <w:tab/>
       </w:r>
-      <w:proofErr w:type="spellStart"/>
-      <w:proofErr w:type="gramStart"/>
-      <w:r>
-        <w:rPr>
-          <w:rFonts w:ascii="Courier New" w:hAnsi="Courier New"/>
-          <w:sz w:val="20"/>
-          <w:szCs w:val="20"/>
-        </w:rPr>
-        <w:t>fd</w:t>
-      </w:r>
-      <w:proofErr w:type="spellEnd"/>
-      <w:proofErr w:type="gramEnd"/>
-      <w:r>
-        <w:rPr>
-          <w:rFonts w:ascii="Courier New" w:hAnsi="Courier New"/>
-          <w:sz w:val="20"/>
-          <w:szCs w:val="20"/>
-        </w:rPr>
-        <w:t>(</w:t>
+      <w:r>
+        <w:rPr>
+          <w:rFonts w:ascii="Courier New" w:hAnsi="Courier New"/>
+          <w:sz w:val="20"/>
+          <w:szCs w:val="20"/>
+        </w:rPr>
+        <w:t>fd(</w:t>
       </w:r>
       <w:r>
         <w:rPr>
@@ -332,26 +320,7 @@
           <w:szCs w:val="20"/>
         </w:rPr>
         <w:tab/>
-      </w:r>
-      <w:proofErr w:type="spellStart"/>
-      <w:proofErr w:type="gramStart"/>
-      <w:r>
-        <w:rPr>
-          <w:rFonts w:ascii="Courier New" w:hAnsi="Courier New"/>
-          <w:sz w:val="20"/>
-          <w:szCs w:val="20"/>
-        </w:rPr>
-        <w:t>bk</w:t>
-      </w:r>
-      <w:proofErr w:type="spellEnd"/>
-      <w:proofErr w:type="gramEnd"/>
-      <w:r>
-        <w:rPr>
-          <w:rFonts w:ascii="Courier New" w:hAnsi="Courier New"/>
-          <w:sz w:val="20"/>
-          <w:szCs w:val="20"/>
-        </w:rPr>
-        <w:t>(</w:t>
+        <w:t>bk(</w:t>
       </w:r>
       <w:r>
         <w:rPr>
@@ -430,26 +399,7 @@
           <w:szCs w:val="20"/>
         </w:rPr>
         <w:tab/>
-      </w:r>
-      <w:proofErr w:type="spellStart"/>
-      <w:proofErr w:type="gramStart"/>
-      <w:r>
-        <w:rPr>
-          <w:rFonts w:ascii="Courier New" w:hAnsi="Courier New"/>
-          <w:sz w:val="20"/>
-          <w:szCs w:val="20"/>
-        </w:rPr>
-        <w:t>lt</w:t>
-      </w:r>
-      <w:proofErr w:type="spellEnd"/>
-      <w:proofErr w:type="gramEnd"/>
-      <w:r>
-        <w:rPr>
-          <w:rFonts w:ascii="Courier New" w:hAnsi="Courier New"/>
-          <w:sz w:val="20"/>
-          <w:szCs w:val="20"/>
-        </w:rPr>
-        <w:t>(</w:t>
+        <w:t>lt(</w:t>
       </w:r>
       <w:r>
         <w:rPr>
@@ -529,25 +479,13 @@
       <w:r>
         <w:tab/>
       </w:r>
-      <w:proofErr w:type="spellStart"/>
-      <w:proofErr w:type="gramStart"/>
-      <w:r>
-        <w:rPr>
-          <w:rFonts w:ascii="Courier New" w:hAnsi="Courier New"/>
-          <w:sz w:val="20"/>
-          <w:szCs w:val="20"/>
-        </w:rPr>
-        <w:t>rt</w:t>
-      </w:r>
-      <w:proofErr w:type="spellEnd"/>
-      <w:proofErr w:type="gramEnd"/>
-      <w:r>
-        <w:rPr>
-          <w:rFonts w:ascii="Courier New" w:hAnsi="Courier New"/>
-          <w:sz w:val="20"/>
-          <w:szCs w:val="20"/>
-        </w:rPr>
-        <w:t>(</w:t>
+      <w:r>
+        <w:rPr>
+          <w:rFonts w:ascii="Courier New" w:hAnsi="Courier New"/>
+          <w:sz w:val="20"/>
+          <w:szCs w:val="20"/>
+        </w:rPr>
+        <w:t>rt(</w:t>
       </w:r>
       <w:r>
         <w:rPr>
@@ -627,25 +565,13 @@
       <w:r>
         <w:tab/>
       </w:r>
-      <w:proofErr w:type="spellStart"/>
-      <w:proofErr w:type="gramStart"/>
-      <w:r>
-        <w:rPr>
-          <w:rFonts w:ascii="Courier New" w:hAnsi="Courier New"/>
-          <w:sz w:val="20"/>
-          <w:szCs w:val="20"/>
-        </w:rPr>
-        <w:t>pd</w:t>
-      </w:r>
-      <w:proofErr w:type="spellEnd"/>
-      <w:proofErr w:type="gramEnd"/>
-      <w:r>
-        <w:rPr>
-          <w:rFonts w:ascii="Courier New" w:hAnsi="Courier New"/>
-          <w:sz w:val="20"/>
-          <w:szCs w:val="20"/>
-        </w:rPr>
-        <w:t>(</w:t>
+      <w:r>
+        <w:rPr>
+          <w:rFonts w:ascii="Courier New" w:hAnsi="Courier New"/>
+          <w:sz w:val="20"/>
+          <w:szCs w:val="20"/>
+        </w:rPr>
+        <w:t>pd(</w:t>
       </w:r>
       <w:r>
         <w:rPr>
@@ -689,25 +615,13 @@
       <w:r>
         <w:tab/>
       </w:r>
-      <w:proofErr w:type="spellStart"/>
-      <w:proofErr w:type="gramStart"/>
-      <w:r>
-        <w:rPr>
-          <w:rFonts w:ascii="Courier New" w:hAnsi="Courier New"/>
-          <w:sz w:val="20"/>
-          <w:szCs w:val="20"/>
-        </w:rPr>
-        <w:t>pu</w:t>
-      </w:r>
-      <w:proofErr w:type="spellEnd"/>
-      <w:proofErr w:type="gramEnd"/>
-      <w:r>
-        <w:rPr>
-          <w:rFonts w:ascii="Courier New" w:hAnsi="Courier New"/>
-          <w:sz w:val="20"/>
-          <w:szCs w:val="20"/>
-        </w:rPr>
-        <w:t>(</w:t>
+      <w:r>
+        <w:rPr>
+          <w:rFonts w:ascii="Courier New" w:hAnsi="Courier New"/>
+          <w:sz w:val="20"/>
+          <w:szCs w:val="20"/>
+        </w:rPr>
+        <w:t>pu(</w:t>
       </w:r>
       <w:r>
         <w:rPr>
@@ -815,27 +729,15 @@
           <w:szCs w:val="20"/>
         </w:rPr>
       </w:pPr>
-      <w:proofErr w:type="gramStart"/>
-      <w:r>
-        <w:rPr>
-          <w:rFonts w:ascii="Courier New" w:hAnsi="Courier New"/>
-          <w:b/>
-          <w:bCs/>
-          <w:sz w:val="20"/>
-          <w:szCs w:val="20"/>
-        </w:rPr>
-        <w:t>turtle</w:t>
-      </w:r>
-      <w:proofErr w:type="gramEnd"/>
-      <w:r>
-        <w:rPr>
-          <w:rFonts w:ascii="Courier New" w:hAnsi="Courier New"/>
-          <w:b/>
-          <w:bCs/>
-          <w:sz w:val="20"/>
-          <w:szCs w:val="20"/>
-        </w:rPr>
-        <w:t xml:space="preserve"> = Turtle()</w:t>
+      <w:r>
+        <w:rPr>
+          <w:rFonts w:ascii="Courier New" w:hAnsi="Courier New"/>
+          <w:b/>
+          <w:bCs/>
+          <w:sz w:val="20"/>
+          <w:szCs w:val="20"/>
+        </w:rPr>
+        <w:t>turtle = Turtle()</w:t>
       </w:r>
     </w:p>
     <w:p>
@@ -893,30 +795,7 @@
           <w:szCs w:val="20"/>
         </w:rPr>
         <w:tab/>
-      </w:r>
-      <w:proofErr w:type="spellStart"/>
-      <w:proofErr w:type="gramStart"/>
-      <w:r>
-        <w:rPr>
-          <w:rFonts w:ascii="Courier New" w:hAnsi="Courier New"/>
-          <w:b/>
-          <w:bCs/>
-          <w:sz w:val="20"/>
-          <w:szCs w:val="20"/>
-        </w:rPr>
-        <w:t>fd</w:t>
-      </w:r>
-      <w:proofErr w:type="spellEnd"/>
-      <w:proofErr w:type="gramEnd"/>
-      <w:r>
-        <w:rPr>
-          <w:rFonts w:ascii="Courier New" w:hAnsi="Courier New"/>
-          <w:b/>
-          <w:bCs/>
-          <w:sz w:val="20"/>
-          <w:szCs w:val="20"/>
-        </w:rPr>
-        <w:t>(turtle,</w:t>
+        <w:t>fd(turtle,</w:t>
       </w:r>
       <w:r>
         <w:rPr>
@@ -959,30 +838,7 @@
           <w:szCs w:val="20"/>
         </w:rPr>
         <w:tab/>
-      </w:r>
-      <w:proofErr w:type="spellStart"/>
-      <w:proofErr w:type="gramStart"/>
-      <w:r>
-        <w:rPr>
-          <w:rFonts w:ascii="Courier New" w:hAnsi="Courier New"/>
-          <w:b/>
-          <w:bCs/>
-          <w:sz w:val="20"/>
-          <w:szCs w:val="20"/>
-        </w:rPr>
-        <w:t>rt</w:t>
-      </w:r>
-      <w:proofErr w:type="spellEnd"/>
-      <w:proofErr w:type="gramEnd"/>
-      <w:r>
-        <w:rPr>
-          <w:rFonts w:ascii="Courier New" w:hAnsi="Courier New"/>
-          <w:b/>
-          <w:bCs/>
-          <w:sz w:val="20"/>
-          <w:szCs w:val="20"/>
-        </w:rPr>
-        <w:t>(turtle,</w:t>
+        <w:t>rt(turtle,</w:t>
       </w:r>
       <w:r>
         <w:rPr>
@@ -1025,30 +881,7 @@
           <w:szCs w:val="20"/>
         </w:rPr>
         <w:tab/>
-      </w:r>
-      <w:proofErr w:type="spellStart"/>
-      <w:proofErr w:type="gramStart"/>
-      <w:r>
-        <w:rPr>
-          <w:rFonts w:ascii="Courier New" w:hAnsi="Courier New"/>
-          <w:b/>
-          <w:bCs/>
-          <w:sz w:val="20"/>
-          <w:szCs w:val="20"/>
-        </w:rPr>
-        <w:t>fd</w:t>
-      </w:r>
-      <w:proofErr w:type="spellEnd"/>
-      <w:proofErr w:type="gramEnd"/>
-      <w:r>
-        <w:rPr>
-          <w:rFonts w:ascii="Courier New" w:hAnsi="Courier New"/>
-          <w:b/>
-          <w:bCs/>
-          <w:sz w:val="20"/>
-          <w:szCs w:val="20"/>
-        </w:rPr>
-        <w:t>(turtle,</w:t>
+        <w:t>fd(turtle,</w:t>
       </w:r>
       <w:r>
         <w:rPr>
@@ -1091,30 +924,7 @@
           <w:szCs w:val="20"/>
         </w:rPr>
         <w:tab/>
-      </w:r>
-      <w:proofErr w:type="spellStart"/>
-      <w:proofErr w:type="gramStart"/>
-      <w:r>
-        <w:rPr>
-          <w:rFonts w:ascii="Courier New" w:hAnsi="Courier New"/>
-          <w:b/>
-          <w:bCs/>
-          <w:sz w:val="20"/>
-          <w:szCs w:val="20"/>
-        </w:rPr>
-        <w:t>rt</w:t>
-      </w:r>
-      <w:proofErr w:type="spellEnd"/>
-      <w:proofErr w:type="gramEnd"/>
-      <w:r>
-        <w:rPr>
-          <w:rFonts w:ascii="Courier New" w:hAnsi="Courier New"/>
-          <w:b/>
-          <w:bCs/>
-          <w:sz w:val="20"/>
-          <w:szCs w:val="20"/>
-        </w:rPr>
-        <w:t>(turtle,</w:t>
+        <w:t>rt(turtle,</w:t>
       </w:r>
       <w:r>
         <w:rPr>
@@ -1327,27 +1137,15 @@
           <w:szCs w:val="20"/>
         </w:rPr>
       </w:pPr>
-      <w:proofErr w:type="gramStart"/>
-      <w:r>
-        <w:rPr>
-          <w:rFonts w:ascii="Courier New" w:hAnsi="Courier New"/>
-          <w:b/>
-          <w:bCs/>
-          <w:sz w:val="20"/>
-          <w:szCs w:val="20"/>
-        </w:rPr>
-        <w:t>turtle</w:t>
-      </w:r>
-      <w:proofErr w:type="gramEnd"/>
-      <w:r>
-        <w:rPr>
-          <w:rFonts w:ascii="Courier New" w:hAnsi="Courier New"/>
-          <w:b/>
-          <w:bCs/>
-          <w:sz w:val="20"/>
-          <w:szCs w:val="20"/>
-        </w:rPr>
-        <w:t xml:space="preserve"> = Turtle()</w:t>
+      <w:r>
+        <w:rPr>
+          <w:rFonts w:ascii="Courier New" w:hAnsi="Courier New"/>
+          <w:b/>
+          <w:bCs/>
+          <w:sz w:val="20"/>
+          <w:szCs w:val="20"/>
+        </w:rPr>
+        <w:t>turtle = Turtle()</w:t>
       </w:r>
     </w:p>
     <w:p>
@@ -1370,28 +1168,7 @@
           <w:szCs w:val="20"/>
         </w:rPr>
         <w:tab/>
-      </w:r>
-      <w:proofErr w:type="gramStart"/>
-      <w:r>
-        <w:rPr>
-          <w:rFonts w:ascii="Courier New" w:hAnsi="Courier New"/>
-          <w:b/>
-          <w:bCs/>
-          <w:sz w:val="20"/>
-          <w:szCs w:val="20"/>
-        </w:rPr>
-        <w:t>length</w:t>
-      </w:r>
-      <w:proofErr w:type="gramEnd"/>
-      <w:r>
-        <w:rPr>
-          <w:rFonts w:ascii="Courier New" w:hAnsi="Courier New"/>
-          <w:b/>
-          <w:bCs/>
-          <w:sz w:val="20"/>
-          <w:szCs w:val="20"/>
-        </w:rPr>
-        <w:t xml:space="preserve"> = 100</w:t>
+        <w:t>length = 100</w:t>
       </w:r>
     </w:p>
     <w:p>
@@ -1414,28 +1191,7 @@
           <w:szCs w:val="20"/>
         </w:rPr>
         <w:tab/>
-      </w:r>
-      <w:proofErr w:type="gramStart"/>
-      <w:r>
-        <w:rPr>
-          <w:rFonts w:ascii="Courier New" w:hAnsi="Courier New"/>
-          <w:b/>
-          <w:bCs/>
-          <w:sz w:val="20"/>
-          <w:szCs w:val="20"/>
-        </w:rPr>
-        <w:t>angle</w:t>
-      </w:r>
-      <w:proofErr w:type="gramEnd"/>
-      <w:r>
-        <w:rPr>
-          <w:rFonts w:ascii="Courier New" w:hAnsi="Courier New"/>
-          <w:b/>
-          <w:bCs/>
-          <w:sz w:val="20"/>
-          <w:szCs w:val="20"/>
-        </w:rPr>
-        <w:t xml:space="preserve"> = 60</w:t>
+        <w:t>angle = 60</w:t>
       </w:r>
     </w:p>
     <w:p>
@@ -1458,28 +1214,7 @@
           <w:szCs w:val="20"/>
         </w:rPr>
         <w:tab/>
-      </w:r>
-      <w:proofErr w:type="gramStart"/>
-      <w:r>
-        <w:rPr>
-          <w:rFonts w:ascii="Courier New" w:hAnsi="Courier New"/>
-          <w:b/>
-          <w:bCs/>
-          <w:sz w:val="20"/>
-          <w:szCs w:val="20"/>
-        </w:rPr>
-        <w:t>length2</w:t>
-      </w:r>
-      <w:proofErr w:type="gramEnd"/>
-      <w:r>
-        <w:rPr>
-          <w:rFonts w:ascii="Courier New" w:hAnsi="Courier New"/>
-          <w:b/>
-          <w:bCs/>
-          <w:sz w:val="20"/>
-          <w:szCs w:val="20"/>
-        </w:rPr>
-        <w:t xml:space="preserve"> = length/2</w:t>
+        <w:t>length2 = length/2</w:t>
       </w:r>
     </w:p>
     <w:p>
@@ -1502,28 +1237,7 @@
           <w:szCs w:val="20"/>
         </w:rPr>
         <w:tab/>
-      </w:r>
-      <w:proofErr w:type="gramStart"/>
-      <w:r>
-        <w:rPr>
-          <w:rFonts w:ascii="Courier New" w:hAnsi="Courier New"/>
-          <w:b/>
-          <w:bCs/>
-          <w:sz w:val="20"/>
-          <w:szCs w:val="20"/>
-        </w:rPr>
-        <w:t>angle2</w:t>
-      </w:r>
-      <w:proofErr w:type="gramEnd"/>
-      <w:r>
-        <w:rPr>
-          <w:rFonts w:ascii="Courier New" w:hAnsi="Courier New"/>
-          <w:b/>
-          <w:bCs/>
-          <w:sz w:val="20"/>
-          <w:szCs w:val="20"/>
-        </w:rPr>
-        <w:t xml:space="preserve"> = angle*2</w:t>
+        <w:t>angle2 = angle*2</w:t>
       </w:r>
     </w:p>
     <w:p>
@@ -1581,30 +1295,7 @@
           <w:szCs w:val="20"/>
         </w:rPr>
         <w:tab/>
-      </w:r>
-      <w:proofErr w:type="spellStart"/>
-      <w:proofErr w:type="gramStart"/>
-      <w:r>
-        <w:rPr>
-          <w:rFonts w:ascii="Courier New" w:hAnsi="Courier New"/>
-          <w:b/>
-          <w:bCs/>
-          <w:sz w:val="20"/>
-          <w:szCs w:val="20"/>
-        </w:rPr>
-        <w:t>fd</w:t>
-      </w:r>
-      <w:proofErr w:type="spellEnd"/>
-      <w:proofErr w:type="gramEnd"/>
-      <w:r>
-        <w:rPr>
-          <w:rFonts w:ascii="Courier New" w:hAnsi="Courier New"/>
-          <w:b/>
-          <w:bCs/>
-          <w:sz w:val="20"/>
-          <w:szCs w:val="20"/>
-        </w:rPr>
-        <w:t xml:space="preserve">(turtle, </w:t>
+        <w:t xml:space="preserve">fd(turtle, </w:t>
       </w:r>
       <w:r>
         <w:rPr>
@@ -1647,30 +1338,7 @@
           <w:szCs w:val="20"/>
         </w:rPr>
         <w:tab/>
-      </w:r>
-      <w:proofErr w:type="spellStart"/>
-      <w:proofErr w:type="gramStart"/>
-      <w:r>
-        <w:rPr>
-          <w:rFonts w:ascii="Courier New" w:hAnsi="Courier New"/>
-          <w:b/>
-          <w:bCs/>
-          <w:sz w:val="20"/>
-          <w:szCs w:val="20"/>
-        </w:rPr>
-        <w:t>rt</w:t>
-      </w:r>
-      <w:proofErr w:type="spellEnd"/>
-      <w:proofErr w:type="gramEnd"/>
-      <w:r>
-        <w:rPr>
-          <w:rFonts w:ascii="Courier New" w:hAnsi="Courier New"/>
-          <w:b/>
-          <w:bCs/>
-          <w:sz w:val="20"/>
-          <w:szCs w:val="20"/>
-        </w:rPr>
-        <w:t xml:space="preserve">(turtle, </w:t>
+        <w:t xml:space="preserve">rt(turtle, </w:t>
       </w:r>
       <w:r>
         <w:rPr>
@@ -1713,30 +1381,7 @@
           <w:szCs w:val="20"/>
         </w:rPr>
         <w:tab/>
-      </w:r>
-      <w:proofErr w:type="spellStart"/>
-      <w:proofErr w:type="gramStart"/>
-      <w:r>
-        <w:rPr>
-          <w:rFonts w:ascii="Courier New" w:hAnsi="Courier New"/>
-          <w:b/>
-          <w:bCs/>
-          <w:sz w:val="20"/>
-          <w:szCs w:val="20"/>
-        </w:rPr>
-        <w:t>fd</w:t>
-      </w:r>
-      <w:proofErr w:type="spellEnd"/>
-      <w:proofErr w:type="gramEnd"/>
-      <w:r>
-        <w:rPr>
-          <w:rFonts w:ascii="Courier New" w:hAnsi="Courier New"/>
-          <w:b/>
-          <w:bCs/>
-          <w:sz w:val="20"/>
-          <w:szCs w:val="20"/>
-        </w:rPr>
-        <w:t xml:space="preserve">(turtle, </w:t>
+        <w:t xml:space="preserve">fd(turtle, </w:t>
       </w:r>
       <w:r>
         <w:rPr>
@@ -1780,8 +1425,6 @@
         </w:rPr>
         <w:tab/>
       </w:r>
-      <w:proofErr w:type="spellStart"/>
-      <w:proofErr w:type="gramStart"/>
       <w:r>
         <w:rPr>
           <w:rFonts w:ascii="Courier New" w:hAnsi="Courier New"/>
@@ -1800,19 +1443,7 @@
           <w:sz w:val="20"/>
           <w:szCs w:val="20"/>
         </w:rPr>
-        <w:t>t</w:t>
-      </w:r>
-      <w:proofErr w:type="spellEnd"/>
-      <w:proofErr w:type="gramEnd"/>
-      <w:r>
-        <w:rPr>
-          <w:rFonts w:ascii="Courier New" w:hAnsi="Courier New"/>
-          <w:b/>
-          <w:bCs/>
-          <w:sz w:val="20"/>
-          <w:szCs w:val="20"/>
-        </w:rPr>
-        <w:t xml:space="preserve">(turtle, </w:t>
+        <w:t xml:space="preserve">t(turtle, </w:t>
       </w:r>
       <w:r>
         <w:rPr>
@@ -1867,28 +1498,7 @@
           <w:szCs w:val="20"/>
         </w:rPr>
         <w:tab/>
-      </w:r>
-      <w:proofErr w:type="gramStart"/>
-      <w:r>
-        <w:rPr>
-          <w:rFonts w:ascii="Courier New" w:hAnsi="Courier New"/>
-          <w:b/>
-          <w:bCs/>
-          <w:sz w:val="20"/>
-          <w:szCs w:val="20"/>
-        </w:rPr>
-        <w:t>length2</w:t>
-      </w:r>
-      <w:proofErr w:type="gramEnd"/>
-      <w:r>
-        <w:rPr>
-          <w:rFonts w:ascii="Courier New" w:hAnsi="Courier New"/>
-          <w:b/>
-          <w:bCs/>
-          <w:sz w:val="20"/>
-          <w:szCs w:val="20"/>
-        </w:rPr>
-        <w:t xml:space="preserve"> = length2 * 0.5</w:t>
+        <w:t>length2 = length2 * 0.5</w:t>
       </w:r>
     </w:p>
     <w:p>
@@ -1911,30 +1521,7 @@
           <w:szCs w:val="20"/>
         </w:rPr>
         <w:tab/>
-      </w:r>
-      <w:proofErr w:type="spellStart"/>
-      <w:proofErr w:type="gramStart"/>
-      <w:r>
-        <w:rPr>
-          <w:rFonts w:ascii="Courier New" w:hAnsi="Courier New"/>
-          <w:b/>
-          <w:bCs/>
-          <w:sz w:val="20"/>
-          <w:szCs w:val="20"/>
-        </w:rPr>
-        <w:t>fd</w:t>
-      </w:r>
-      <w:proofErr w:type="spellEnd"/>
-      <w:proofErr w:type="gramEnd"/>
-      <w:r>
-        <w:rPr>
-          <w:rFonts w:ascii="Courier New" w:hAnsi="Courier New"/>
-          <w:b/>
-          <w:bCs/>
-          <w:sz w:val="20"/>
-          <w:szCs w:val="20"/>
-        </w:rPr>
-        <w:t>(turtle, length2</w:t>
+        <w:t>fd(turtle, length2</w:t>
       </w:r>
       <w:r>
         <w:rPr>
@@ -1967,30 +1554,7 @@
           <w:szCs w:val="20"/>
         </w:rPr>
         <w:tab/>
-      </w:r>
-      <w:proofErr w:type="spellStart"/>
-      <w:proofErr w:type="gramStart"/>
-      <w:r>
-        <w:rPr>
-          <w:rFonts w:ascii="Courier New" w:hAnsi="Courier New"/>
-          <w:b/>
-          <w:bCs/>
-          <w:sz w:val="20"/>
-          <w:szCs w:val="20"/>
-        </w:rPr>
-        <w:t>rt</w:t>
-      </w:r>
-      <w:proofErr w:type="spellEnd"/>
-      <w:proofErr w:type="gramEnd"/>
-      <w:r>
-        <w:rPr>
-          <w:rFonts w:ascii="Courier New" w:hAnsi="Courier New"/>
-          <w:b/>
-          <w:bCs/>
-          <w:sz w:val="20"/>
-          <w:szCs w:val="20"/>
-        </w:rPr>
-        <w:t>(turtle, angle + 30</w:t>
+        <w:t>rt(turtle, angle + 30</w:t>
       </w:r>
       <w:r>
         <w:rPr>
@@ -2023,111 +1587,106 @@
           <w:szCs w:val="20"/>
         </w:rPr>
         <w:tab/>
-      </w:r>
-      <w:proofErr w:type="spellStart"/>
-      <w:r>
-        <w:rPr>
-          <w:rFonts w:ascii="Courier New" w:hAnsi="Courier New"/>
-          <w:b/>
-          <w:bCs/>
-          <w:sz w:val="20"/>
-          <w:szCs w:val="20"/>
-        </w:rPr>
-        <w:t>fd</w:t>
-      </w:r>
-      <w:proofErr w:type="spellEnd"/>
-      <w:r>
-        <w:rPr>
-          <w:rFonts w:ascii="Courier New" w:hAnsi="Courier New"/>
-          <w:b/>
-          <w:bCs/>
-          <w:sz w:val="20"/>
-          <w:szCs w:val="20"/>
-        </w:rPr>
-        <w:t>(turtle, (len</w:t>
-      </w:r>
-      <w:r>
-        <w:rPr>
-          <w:rFonts w:ascii="Courier New" w:hAnsi="Courier New"/>
-          <w:b/>
-          <w:bCs/>
-          <w:sz w:val="20"/>
-          <w:szCs w:val="20"/>
-        </w:rPr>
-        <w:t>gth2</w:t>
+        <w:t>fd(turtle, (len</w:t>
+      </w:r>
+      <w:r>
+        <w:rPr>
+          <w:rFonts w:ascii="Courier New" w:hAnsi="Courier New"/>
+          <w:b/>
+          <w:bCs/>
+          <w:sz w:val="20"/>
+          <w:szCs w:val="20"/>
+        </w:rPr>
+        <w:t>gth2+55</w:t>
+      </w:r>
+      <w:r>
+        <w:rPr>
+          <w:rFonts w:ascii="Courier New" w:hAnsi="Courier New"/>
+          <w:b/>
+          <w:bCs/>
+          <w:sz w:val="20"/>
+          <w:szCs w:val="20"/>
+        </w:rPr>
+        <w:t>)/2)</w:t>
+      </w:r>
+    </w:p>
+    <w:p>
+      <w:pPr>
+        <w:pStyle w:val="Default"/>
+        <w:rPr>
+          <w:b/>
+        </w:rPr>
+      </w:pPr>
+    </w:p>
+    <w:p>
+      <w:pPr>
+        <w:pStyle w:val="Default"/>
+        <w:rPr>
+          <w:bCs/>
+        </w:rPr>
+      </w:pPr>
+      <w:r>
+        <w:rPr>
+          <w:bCs/>
+        </w:rPr>
+        <w:t xml:space="preserve">Assuming the </w:t>
+      </w:r>
+      <w:r>
+        <w:rPr>
+          <w:bCs/>
+        </w:rPr>
+        <w:t xml:space="preserve">turtle begins in the center of the screen, sketch what output you think the above program will produce? </w:t>
+      </w:r>
+      <w:r>
+        <w:rPr>
+          <w:bCs/>
+        </w:rPr>
+        <w:t>B</w:t>
+      </w:r>
+      <w:r>
+        <w:rPr>
+          <w:bCs/>
+        </w:rPr>
+        <w:t>eside each line containing a</w:t>
+      </w:r>
+      <w:r>
+        <w:rPr>
+          <w:bCs/>
+        </w:rPr>
+        <w:t xml:space="preserve"> variable</w:t>
+      </w:r>
+      <w:r>
+        <w:rPr>
+          <w:bCs/>
+        </w:rPr>
+        <w:t xml:space="preserve"> </w:t>
+      </w:r>
+      <w:r>
+        <w:rPr>
+          <w:bCs/>
+        </w:rPr>
+        <w:t xml:space="preserve">assignment, </w:t>
+      </w:r>
+      <w:r>
+        <w:rPr>
+          <w:bCs/>
+        </w:rPr>
+        <w:t>write the value</w:t>
+      </w:r>
+      <w:r>
+        <w:rPr>
+          <w:bCs/>
+        </w:rPr>
+        <w:t xml:space="preserve"> </w:t>
+      </w:r>
+      <w:r>
+        <w:rPr>
+          <w:bCs/>
+        </w:rPr>
+        <w:t>that is assigned to the variable.</w:t>
       </w:r>
       <w:bookmarkStart w:id="0" w:name="_GoBack"/>
       <w:bookmarkEnd w:id="0"/>
-      <w:r>
-        <w:rPr>
-          <w:rFonts w:ascii="Courier New" w:hAnsi="Courier New"/>
-          <w:b/>
-          <w:bCs/>
-          <w:sz w:val="20"/>
-          <w:szCs w:val="20"/>
-        </w:rPr>
-        <w:t>+55</w:t>
-      </w:r>
-      <w:r>
-        <w:rPr>
-          <w:rFonts w:ascii="Courier New" w:hAnsi="Courier New"/>
-          <w:b/>
-          <w:bCs/>
-          <w:sz w:val="20"/>
-          <w:szCs w:val="20"/>
-        </w:rPr>
-        <w:t>)/2)</w:t>
-      </w:r>
-    </w:p>
-    <w:p>
-      <w:pPr>
-        <w:pStyle w:val="Default"/>
-        <w:rPr>
-          <w:b/>
-        </w:rPr>
-      </w:pPr>
-    </w:p>
-    <w:p>
-      <w:pPr>
-        <w:pStyle w:val="Default"/>
-        <w:rPr>
-          <w:bCs/>
-        </w:rPr>
-      </w:pPr>
-      <w:r>
-        <w:rPr>
-          <w:bCs/>
-        </w:rPr>
-        <w:t xml:space="preserve">Assuming the </w:t>
-      </w:r>
-      <w:r>
-        <w:rPr>
-          <w:bCs/>
-        </w:rPr>
-        <w:t xml:space="preserve">turtle begins in the center of the screen, sketch what output you think the above program will produce? Note </w:t>
-      </w:r>
-      <w:proofErr w:type="gramStart"/>
-      <w:r>
-        <w:rPr>
-          <w:bCs/>
-        </w:rPr>
-        <w:t>beside</w:t>
-      </w:r>
-      <w:proofErr w:type="gramEnd"/>
-      <w:r>
-        <w:rPr>
-          <w:bCs/>
-        </w:rPr>
-        <w:t xml:space="preserve"> each line containing an expression what the value of that expression is.</w:t>
-      </w:r>
-    </w:p>
-    <w:p>
-      <w:pPr>
-        <w:pStyle w:val="Default"/>
-        <w:rPr>
-          <w:b/>
-        </w:rPr>
-      </w:pPr>
     </w:p>
     <w:sectPr>
       <w:headerReference w:type="default" r:id="rId9"/>

</xml_diff>